<commit_message>
Updated minute meeting 15-03-2021
</commit_message>
<xml_diff>
--- a/Minute meetings/Minute meeting - 15-03-2021.docx
+++ b/Minute meetings/Minute meeting - 15-03-2021.docx
@@ -75,14 +75,77 @@
     </w:p>
     <w:p>
       <w:r>
-        <w:t>We also discussed</w:t>
+        <w:t xml:space="preserve">We decided to </w:t>
+      </w:r>
+      <w:r>
+        <w:t>scrap the compass due to smaller map size</w:t>
+      </w:r>
+    </w:p>
+    <w:p>
+      <w:r>
+        <w:t>Decided to close conference rooms</w:t>
       </w:r>
     </w:p>
     <w:p/>
+    <w:p>
+      <w:r>
+        <w:t>Done this sprint:</w:t>
+      </w:r>
+    </w:p>
+    <w:p>
+      <w:r>
+        <w:t>Jack Gilmour:</w:t>
+      </w:r>
+      <w:r>
+        <w:t xml:space="preserve"> Worked on computer and keyboard</w:t>
+      </w:r>
+      <w:r>
+        <w:t xml:space="preserve"> model asset</w:t>
+      </w:r>
+    </w:p>
+    <w:p>
+      <w:r>
+        <w:t>Luke Baldwin:</w:t>
+      </w:r>
+      <w:r>
+        <w:t xml:space="preserve"> Added map improvements to GDD</w:t>
+      </w:r>
+    </w:p>
+    <w:p>
+      <w:r>
+        <w:t xml:space="preserve">Daniel </w:t>
+      </w:r>
+      <w:r>
+        <w:t>Bailey</w:t>
+      </w:r>
+      <w:r>
+        <w:t>:</w:t>
+      </w:r>
+      <w:r>
+        <w:t xml:space="preserve"> Fixed code</w:t>
+      </w:r>
+    </w:p>
+    <w:p>
+      <w:r>
+        <w:t>Lewis Arnold:</w:t>
+      </w:r>
+      <w:r>
+        <w:t xml:space="preserve"> </w:t>
+      </w:r>
+      <w:r>
+        <w:t>Fix</w:t>
+      </w:r>
+      <w:r>
+        <w:t>ed</w:t>
+      </w:r>
+      <w:r>
+        <w:t xml:space="preserve"> code</w:t>
+      </w:r>
+    </w:p>
     <w:p/>
     <w:p>
       <w:r>
-        <w:t>Done this sprint:</w:t>
+        <w:t>To do for next sprint:</w:t>
       </w:r>
     </w:p>
     <w:p>
@@ -90,69 +153,52 @@
         <w:t>Jack Gilmour:</w:t>
       </w:r>
       <w:r>
-        <w:t xml:space="preserve"> Worked on computer and keyboard</w:t>
-      </w:r>
-      <w:r>
-        <w:t xml:space="preserve"> model asset</w:t>
+        <w:t xml:space="preserve"> Furnish lobby area</w:t>
       </w:r>
     </w:p>
     <w:p>
       <w:r>
         <w:t>Luke Baldwin:</w:t>
       </w:r>
+      <w:r>
+        <w:t xml:space="preserve"> </w:t>
+      </w:r>
+      <w:r>
+        <w:t>Furnish lobby area</w:t>
+      </w:r>
+      <w:r>
+        <w:t>, furnish generator room, find more sound effects</w:t>
+      </w:r>
     </w:p>
     <w:p>
       <w:r>
         <w:t>Daniel Baldwin:</w:t>
       </w:r>
+      <w:r>
+        <w:t xml:space="preserve"> improve monster ai code </w:t>
+      </w:r>
     </w:p>
     <w:p>
       <w:r>
         <w:t>Lewis Arnold:</w:t>
       </w:r>
+      <w:r>
+        <w:t xml:space="preserve"> Finding/implement sound effects, fix code</w:t>
+      </w:r>
     </w:p>
     <w:p/>
     <w:p>
       <w:r>
-        <w:t>To do for next sprint:</w:t>
-      </w:r>
-    </w:p>
-    <w:p>
-      <w:r>
-        <w:t>Jack Gilmour:</w:t>
-      </w:r>
-      <w:r>
-        <w:t xml:space="preserve"> Furnish lobby area</w:t>
-      </w:r>
-    </w:p>
-    <w:p>
-      <w:r>
-        <w:t>Luke Baldwin:</w:t>
+        <w:t>Meeting Ended:</w:t>
       </w:r>
       <w:r>
         <w:t xml:space="preserve"> </w:t>
       </w:r>
       <w:r>
-        <w:t>Furnish lobby area</w:t>
-      </w:r>
-    </w:p>
-    <w:p>
-      <w:r>
-        <w:t>Daniel Baldwin:</w:t>
-      </w:r>
-    </w:p>
-    <w:p>
-      <w:r>
-        <w:t>Lewis Arnold:</w:t>
-      </w:r>
-    </w:p>
-    <w:p/>
-    <w:p>
-      <w:r>
-        <w:t>Meeting Ended:</w:t>
-      </w:r>
-      <w:r>
-        <w:t xml:space="preserve"> </w:t>
+        <w:t>11</w:t>
+      </w:r>
+      <w:r>
+        <w:t>:24</w:t>
       </w:r>
     </w:p>
     <w:p>

</xml_diff>